<commit_message>
Se completo el Formato de revisión de diseño
</commit_message>
<xml_diff>
--- a/docs/ciclo1/Tsp Design Review Checklist EAIT.docx
+++ b/docs/ciclo1/Tsp Design Review Checklist EAIT.docx
@@ -73,6 +73,38 @@
                 <w:szCs w:val="20"/>
               </w:rPr>
             </w:pPr>
+            <w:r>
+              <w:rPr>
+                <w:sz w:val="20"/>
+                <w:szCs w:val="20"/>
+              </w:rPr>
+              <w:t xml:space="preserve">Andres </w:t>
+            </w:r>
+            <w:proofErr w:type="spellStart"/>
+            <w:r>
+              <w:rPr>
+                <w:sz w:val="20"/>
+                <w:szCs w:val="20"/>
+              </w:rPr>
+              <w:t>Cabezas</w:t>
+            </w:r>
+            <w:proofErr w:type="spellEnd"/>
+            <w:r>
+              <w:rPr>
+                <w:sz w:val="20"/>
+                <w:szCs w:val="20"/>
+              </w:rPr>
+              <w:t xml:space="preserve"> – Gilberto </w:t>
+            </w:r>
+            <w:proofErr w:type="spellStart"/>
+            <w:r>
+              <w:rPr>
+                <w:sz w:val="20"/>
+                <w:szCs w:val="20"/>
+              </w:rPr>
+              <w:t>Mangones</w:t>
+            </w:r>
+            <w:proofErr w:type="spellEnd"/>
           </w:p>
         </w:tc>
         <w:tc>
@@ -109,6 +141,13 @@
                 <w:szCs w:val="20"/>
               </w:rPr>
             </w:pPr>
+            <w:r>
+              <w:rPr>
+                <w:sz w:val="20"/>
+                <w:szCs w:val="20"/>
+              </w:rPr>
+              <w:t>01/04/2014</w:t>
+            </w:r>
           </w:p>
         </w:tc>
       </w:tr>
@@ -147,6 +186,13 @@
                 <w:szCs w:val="20"/>
               </w:rPr>
             </w:pPr>
+            <w:r>
+              <w:rPr>
+                <w:sz w:val="20"/>
+                <w:szCs w:val="20"/>
+              </w:rPr>
+              <w:t>EAIT</w:t>
+            </w:r>
           </w:p>
         </w:tc>
         <w:tc>
@@ -165,7 +211,7 @@
                 <w:sz w:val="20"/>
                 <w:szCs w:val="20"/>
               </w:rPr>
-              <w:t>Instructor</w:t>
+              <w:t>Language</w:t>
             </w:r>
           </w:p>
         </w:tc>
@@ -180,6 +226,13 @@
                 <w:szCs w:val="20"/>
               </w:rPr>
             </w:pPr>
+            <w:r>
+              <w:rPr>
+                <w:sz w:val="20"/>
+                <w:szCs w:val="20"/>
+              </w:rPr>
+              <w:t>Java</w:t>
+            </w:r>
           </w:p>
         </w:tc>
       </w:tr>
@@ -203,21 +256,7 @@
                 <w:sz w:val="20"/>
                 <w:szCs w:val="20"/>
               </w:rPr>
-              <w:t>Part/</w:t>
-            </w:r>
-            <w:r>
-              <w:rPr>
-                <w:sz w:val="20"/>
-                <w:szCs w:val="20"/>
-              </w:rPr>
-              <w:t>l</w:t>
-            </w:r>
-            <w:r>
-              <w:rPr>
-                <w:sz w:val="20"/>
-                <w:szCs w:val="20"/>
-              </w:rPr>
-              <w:t>evel</w:t>
+              <w:t>Instructor</w:t>
             </w:r>
           </w:p>
         </w:tc>
@@ -236,6 +275,13 @@
                 <w:szCs w:val="20"/>
               </w:rPr>
             </w:pPr>
+            <w:r>
+              <w:rPr>
+                <w:sz w:val="20"/>
+                <w:szCs w:val="20"/>
+              </w:rPr>
+              <w:t>Daniel Benavides</w:t>
+            </w:r>
           </w:p>
         </w:tc>
         <w:tc>
@@ -268,12 +314,18 @@
           </w:tcPr>
           <w:p>
             <w:pPr>
-              <w:jc w:val="right"/>
-              <w:rPr>
-                <w:sz w:val="20"/>
-                <w:szCs w:val="20"/>
-              </w:rPr>
-            </w:pPr>
+              <w:rPr>
+                <w:sz w:val="20"/>
+                <w:szCs w:val="20"/>
+              </w:rPr>
+            </w:pPr>
+            <w:r>
+              <w:rPr>
+                <w:sz w:val="20"/>
+                <w:szCs w:val="20"/>
+              </w:rPr>
+              <w:t>1</w:t>
+            </w:r>
           </w:p>
         </w:tc>
       </w:tr>
@@ -423,17 +475,17 @@
         <w:tblLook w:val="01E0"/>
       </w:tblPr>
       <w:tblGrid>
-        <w:gridCol w:w="1998"/>
-        <w:gridCol w:w="5760"/>
-        <w:gridCol w:w="361"/>
-        <w:gridCol w:w="361"/>
-        <w:gridCol w:w="274"/>
-        <w:gridCol w:w="275"/>
+        <w:gridCol w:w="1946"/>
+        <w:gridCol w:w="5467"/>
+        <w:gridCol w:w="550"/>
+        <w:gridCol w:w="550"/>
+        <w:gridCol w:w="270"/>
+        <w:gridCol w:w="271"/>
       </w:tblGrid>
       <w:tr>
         <w:tc>
           <w:tcPr>
-            <w:tcW w:w="1998" w:type="dxa"/>
+            <w:tcW w:w="1974" w:type="dxa"/>
           </w:tcPr>
           <w:p>
             <w:pPr>
@@ -464,7 +516,7 @@
         </w:tc>
         <w:tc>
           <w:tcPr>
-            <w:tcW w:w="5760" w:type="dxa"/>
+            <w:tcW w:w="5624" w:type="dxa"/>
           </w:tcPr>
           <w:p>
             <w:pPr>
@@ -603,6 +655,33 @@
         </w:tc>
         <w:tc>
           <w:tcPr>
+            <w:tcW w:w="550" w:type="dxa"/>
+          </w:tcPr>
+          <w:p>
+            <w:pPr>
+              <w:jc w:val="both"/>
+              <w:rPr>
+                <w:rFonts w:ascii="Arial" w:hAnsi="Arial" w:cs="Arial"/>
+                <w:b/>
+                <w:sz w:val="20"/>
+                <w:szCs w:val="20"/>
+                <w:lang w:val="es-MX"/>
+              </w:rPr>
+            </w:pPr>
+            <w:r>
+              <w:rPr>
+                <w:rFonts w:ascii="Arial" w:hAnsi="Arial" w:cs="Arial"/>
+                <w:b/>
+                <w:sz w:val="20"/>
+                <w:szCs w:val="20"/>
+                <w:lang w:val="es-MX"/>
+              </w:rPr>
+              <w:t>X</w:t>
+            </w:r>
+          </w:p>
+        </w:tc>
+        <w:tc>
+          <w:tcPr>
             <w:tcW w:w="361" w:type="dxa"/>
           </w:tcPr>
           <w:p>
@@ -615,43 +694,37 @@
                 <w:lang w:val="es-MX"/>
               </w:rPr>
             </w:pPr>
-          </w:p>
-        </w:tc>
-        <w:tc>
-          <w:tcPr>
-            <w:tcW w:w="361" w:type="dxa"/>
-          </w:tcPr>
-          <w:p>
-            <w:pPr>
-              <w:jc w:val="both"/>
-              <w:rPr>
-                <w:rFonts w:ascii="Arial" w:hAnsi="Arial" w:cs="Arial"/>
-                <w:sz w:val="20"/>
-                <w:szCs w:val="20"/>
-                <w:lang w:val="es-MX"/>
-              </w:rPr>
-            </w:pPr>
-          </w:p>
-        </w:tc>
-        <w:tc>
-          <w:tcPr>
-            <w:tcW w:w="274" w:type="dxa"/>
-          </w:tcPr>
-          <w:p>
-            <w:pPr>
-              <w:jc w:val="both"/>
-              <w:rPr>
-                <w:rFonts w:ascii="Arial" w:hAnsi="Arial" w:cs="Arial"/>
-                <w:sz w:val="20"/>
-                <w:szCs w:val="20"/>
-                <w:lang w:val="es-MX"/>
-              </w:rPr>
-            </w:pPr>
-          </w:p>
-        </w:tc>
-        <w:tc>
-          <w:tcPr>
-            <w:tcW w:w="275" w:type="dxa"/>
+            <w:r>
+              <w:rPr>
+                <w:rFonts w:ascii="Agency FB" w:hAnsi="Agency FB" w:cs="Arial"/>
+                <w:b/>
+                <w:sz w:val="28"/>
+                <w:szCs w:val="28"/>
+                <w:lang w:val="es-MX"/>
+              </w:rPr>
+              <w:t>√</w:t>
+            </w:r>
+          </w:p>
+        </w:tc>
+        <w:tc>
+          <w:tcPr>
+            <w:tcW w:w="272" w:type="dxa"/>
+          </w:tcPr>
+          <w:p>
+            <w:pPr>
+              <w:jc w:val="both"/>
+              <w:rPr>
+                <w:rFonts w:ascii="Arial" w:hAnsi="Arial" w:cs="Arial"/>
+                <w:sz w:val="20"/>
+                <w:szCs w:val="20"/>
+                <w:lang w:val="es-MX"/>
+              </w:rPr>
+            </w:pPr>
+          </w:p>
+        </w:tc>
+        <w:tc>
+          <w:tcPr>
+            <w:tcW w:w="273" w:type="dxa"/>
           </w:tcPr>
           <w:p>
             <w:pPr>
@@ -669,7 +742,7 @@
       <w:tr>
         <w:tc>
           <w:tcPr>
-            <w:tcW w:w="1998" w:type="dxa"/>
+            <w:tcW w:w="1974" w:type="dxa"/>
           </w:tcPr>
           <w:p>
             <w:pPr>
@@ -713,7 +786,7 @@
         </w:tc>
         <w:tc>
           <w:tcPr>
-            <w:tcW w:w="5760" w:type="dxa"/>
+            <w:tcW w:w="5624" w:type="dxa"/>
           </w:tcPr>
           <w:p>
             <w:pPr>
@@ -812,6 +885,33 @@
         </w:tc>
         <w:tc>
           <w:tcPr>
+            <w:tcW w:w="550" w:type="dxa"/>
+          </w:tcPr>
+          <w:p>
+            <w:pPr>
+              <w:jc w:val="both"/>
+              <w:rPr>
+                <w:rFonts w:ascii="Arial" w:hAnsi="Arial" w:cs="Arial"/>
+                <w:b/>
+                <w:sz w:val="20"/>
+                <w:szCs w:val="20"/>
+                <w:lang w:val="es-MX"/>
+              </w:rPr>
+            </w:pPr>
+            <w:r>
+              <w:rPr>
+                <w:rFonts w:ascii="Arial" w:hAnsi="Arial" w:cs="Arial"/>
+                <w:b/>
+                <w:sz w:val="20"/>
+                <w:szCs w:val="20"/>
+                <w:lang w:val="es-MX"/>
+              </w:rPr>
+              <w:t>X</w:t>
+            </w:r>
+          </w:p>
+        </w:tc>
+        <w:tc>
+          <w:tcPr>
             <w:tcW w:w="361" w:type="dxa"/>
           </w:tcPr>
           <w:p>
@@ -824,43 +924,37 @@
                 <w:lang w:val="es-MX"/>
               </w:rPr>
             </w:pPr>
-          </w:p>
-        </w:tc>
-        <w:tc>
-          <w:tcPr>
-            <w:tcW w:w="361" w:type="dxa"/>
-          </w:tcPr>
-          <w:p>
-            <w:pPr>
-              <w:jc w:val="both"/>
-              <w:rPr>
-                <w:rFonts w:ascii="Arial" w:hAnsi="Arial" w:cs="Arial"/>
-                <w:sz w:val="20"/>
-                <w:szCs w:val="20"/>
-                <w:lang w:val="es-MX"/>
-              </w:rPr>
-            </w:pPr>
-          </w:p>
-        </w:tc>
-        <w:tc>
-          <w:tcPr>
-            <w:tcW w:w="274" w:type="dxa"/>
-          </w:tcPr>
-          <w:p>
-            <w:pPr>
-              <w:jc w:val="both"/>
-              <w:rPr>
-                <w:rFonts w:ascii="Arial" w:hAnsi="Arial" w:cs="Arial"/>
-                <w:sz w:val="20"/>
-                <w:szCs w:val="20"/>
-                <w:lang w:val="es-MX"/>
-              </w:rPr>
-            </w:pPr>
-          </w:p>
-        </w:tc>
-        <w:tc>
-          <w:tcPr>
-            <w:tcW w:w="275" w:type="dxa"/>
+            <w:r>
+              <w:rPr>
+                <w:rFonts w:ascii="Agency FB" w:hAnsi="Agency FB" w:cs="Arial"/>
+                <w:b/>
+                <w:sz w:val="28"/>
+                <w:szCs w:val="28"/>
+                <w:lang w:val="es-MX"/>
+              </w:rPr>
+              <w:t>√</w:t>
+            </w:r>
+          </w:p>
+        </w:tc>
+        <w:tc>
+          <w:tcPr>
+            <w:tcW w:w="272" w:type="dxa"/>
+          </w:tcPr>
+          <w:p>
+            <w:pPr>
+              <w:jc w:val="both"/>
+              <w:rPr>
+                <w:rFonts w:ascii="Arial" w:hAnsi="Arial" w:cs="Arial"/>
+                <w:sz w:val="20"/>
+                <w:szCs w:val="20"/>
+                <w:lang w:val="es-MX"/>
+              </w:rPr>
+            </w:pPr>
+          </w:p>
+        </w:tc>
+        <w:tc>
+          <w:tcPr>
+            <w:tcW w:w="273" w:type="dxa"/>
           </w:tcPr>
           <w:p>
             <w:pPr>
@@ -878,7 +972,7 @@
       <w:tr>
         <w:tc>
           <w:tcPr>
-            <w:tcW w:w="1998" w:type="dxa"/>
+            <w:tcW w:w="1974" w:type="dxa"/>
           </w:tcPr>
           <w:p>
             <w:pPr>
@@ -901,7 +995,7 @@
         </w:tc>
         <w:tc>
           <w:tcPr>
-            <w:tcW w:w="5760" w:type="dxa"/>
+            <w:tcW w:w="5624" w:type="dxa"/>
           </w:tcPr>
           <w:p>
             <w:pPr>
@@ -994,6 +1088,33 @@
         </w:tc>
         <w:tc>
           <w:tcPr>
+            <w:tcW w:w="550" w:type="dxa"/>
+          </w:tcPr>
+          <w:p>
+            <w:pPr>
+              <w:jc w:val="both"/>
+              <w:rPr>
+                <w:rFonts w:ascii="Arial" w:hAnsi="Arial" w:cs="Arial"/>
+                <w:b/>
+                <w:sz w:val="28"/>
+                <w:szCs w:val="28"/>
+                <w:lang w:val="es-MX"/>
+              </w:rPr>
+            </w:pPr>
+            <w:r>
+              <w:rPr>
+                <w:rFonts w:ascii="Agency FB" w:hAnsi="Agency FB" w:cs="Arial"/>
+                <w:b/>
+                <w:sz w:val="28"/>
+                <w:szCs w:val="28"/>
+                <w:lang w:val="es-MX"/>
+              </w:rPr>
+              <w:t>√</w:t>
+            </w:r>
+          </w:p>
+        </w:tc>
+        <w:tc>
+          <w:tcPr>
             <w:tcW w:w="361" w:type="dxa"/>
           </w:tcPr>
           <w:p>
@@ -1006,43 +1127,37 @@
                 <w:lang w:val="es-MX"/>
               </w:rPr>
             </w:pPr>
-          </w:p>
-        </w:tc>
-        <w:tc>
-          <w:tcPr>
-            <w:tcW w:w="361" w:type="dxa"/>
-          </w:tcPr>
-          <w:p>
-            <w:pPr>
-              <w:jc w:val="both"/>
-              <w:rPr>
-                <w:rFonts w:ascii="Arial" w:hAnsi="Arial" w:cs="Arial"/>
-                <w:sz w:val="20"/>
-                <w:szCs w:val="20"/>
-                <w:lang w:val="es-MX"/>
-              </w:rPr>
-            </w:pPr>
-          </w:p>
-        </w:tc>
-        <w:tc>
-          <w:tcPr>
-            <w:tcW w:w="274" w:type="dxa"/>
-          </w:tcPr>
-          <w:p>
-            <w:pPr>
-              <w:jc w:val="both"/>
-              <w:rPr>
-                <w:rFonts w:ascii="Arial" w:hAnsi="Arial" w:cs="Arial"/>
-                <w:sz w:val="20"/>
-                <w:szCs w:val="20"/>
-                <w:lang w:val="es-MX"/>
-              </w:rPr>
-            </w:pPr>
-          </w:p>
-        </w:tc>
-        <w:tc>
-          <w:tcPr>
-            <w:tcW w:w="275" w:type="dxa"/>
+            <w:r>
+              <w:rPr>
+                <w:rFonts w:ascii="Agency FB" w:hAnsi="Agency FB" w:cs="Arial"/>
+                <w:b/>
+                <w:sz w:val="28"/>
+                <w:szCs w:val="28"/>
+                <w:lang w:val="es-MX"/>
+              </w:rPr>
+              <w:t>√</w:t>
+            </w:r>
+          </w:p>
+        </w:tc>
+        <w:tc>
+          <w:tcPr>
+            <w:tcW w:w="272" w:type="dxa"/>
+          </w:tcPr>
+          <w:p>
+            <w:pPr>
+              <w:jc w:val="both"/>
+              <w:rPr>
+                <w:rFonts w:ascii="Arial" w:hAnsi="Arial" w:cs="Arial"/>
+                <w:sz w:val="20"/>
+                <w:szCs w:val="20"/>
+                <w:lang w:val="es-MX"/>
+              </w:rPr>
+            </w:pPr>
+          </w:p>
+        </w:tc>
+        <w:tc>
+          <w:tcPr>
+            <w:tcW w:w="273" w:type="dxa"/>
           </w:tcPr>
           <w:p>
             <w:pPr>
@@ -1060,7 +1175,7 @@
       <w:tr>
         <w:tc>
           <w:tcPr>
-            <w:tcW w:w="1998" w:type="dxa"/>
+            <w:tcW w:w="1974" w:type="dxa"/>
           </w:tcPr>
           <w:p>
             <w:pPr>
@@ -1091,7 +1206,7 @@
         </w:tc>
         <w:tc>
           <w:tcPr>
-            <w:tcW w:w="5760" w:type="dxa"/>
+            <w:tcW w:w="5624" w:type="dxa"/>
           </w:tcPr>
           <w:p>
             <w:pPr>
@@ -1218,6 +1333,33 @@
         </w:tc>
         <w:tc>
           <w:tcPr>
+            <w:tcW w:w="550" w:type="dxa"/>
+          </w:tcPr>
+          <w:p>
+            <w:pPr>
+              <w:jc w:val="both"/>
+              <w:rPr>
+                <w:rFonts w:ascii="Arial" w:hAnsi="Arial" w:cs="Arial"/>
+                <w:b/>
+                <w:sz w:val="20"/>
+                <w:szCs w:val="20"/>
+                <w:lang w:val="es-MX"/>
+              </w:rPr>
+            </w:pPr>
+            <w:r>
+              <w:rPr>
+                <w:rFonts w:ascii="Arial" w:hAnsi="Arial" w:cs="Arial"/>
+                <w:b/>
+                <w:sz w:val="20"/>
+                <w:szCs w:val="20"/>
+                <w:lang w:val="es-MX"/>
+              </w:rPr>
+              <w:t>X</w:t>
+            </w:r>
+          </w:p>
+        </w:tc>
+        <w:tc>
+          <w:tcPr>
             <w:tcW w:w="361" w:type="dxa"/>
           </w:tcPr>
           <w:p>
@@ -1230,43 +1372,37 @@
                 <w:lang w:val="es-MX"/>
               </w:rPr>
             </w:pPr>
-          </w:p>
-        </w:tc>
-        <w:tc>
-          <w:tcPr>
-            <w:tcW w:w="361" w:type="dxa"/>
-          </w:tcPr>
-          <w:p>
-            <w:pPr>
-              <w:jc w:val="both"/>
-              <w:rPr>
-                <w:rFonts w:ascii="Arial" w:hAnsi="Arial" w:cs="Arial"/>
-                <w:sz w:val="20"/>
-                <w:szCs w:val="20"/>
-                <w:lang w:val="es-MX"/>
-              </w:rPr>
-            </w:pPr>
-          </w:p>
-        </w:tc>
-        <w:tc>
-          <w:tcPr>
-            <w:tcW w:w="274" w:type="dxa"/>
-          </w:tcPr>
-          <w:p>
-            <w:pPr>
-              <w:jc w:val="both"/>
-              <w:rPr>
-                <w:rFonts w:ascii="Arial" w:hAnsi="Arial" w:cs="Arial"/>
-                <w:sz w:val="20"/>
-                <w:szCs w:val="20"/>
-                <w:lang w:val="es-MX"/>
-              </w:rPr>
-            </w:pPr>
-          </w:p>
-        </w:tc>
-        <w:tc>
-          <w:tcPr>
-            <w:tcW w:w="275" w:type="dxa"/>
+            <w:r>
+              <w:rPr>
+                <w:rFonts w:ascii="Agency FB" w:hAnsi="Agency FB" w:cs="Arial"/>
+                <w:b/>
+                <w:sz w:val="28"/>
+                <w:szCs w:val="28"/>
+                <w:lang w:val="es-MX"/>
+              </w:rPr>
+              <w:t>√</w:t>
+            </w:r>
+          </w:p>
+        </w:tc>
+        <w:tc>
+          <w:tcPr>
+            <w:tcW w:w="272" w:type="dxa"/>
+          </w:tcPr>
+          <w:p>
+            <w:pPr>
+              <w:jc w:val="both"/>
+              <w:rPr>
+                <w:rFonts w:ascii="Arial" w:hAnsi="Arial" w:cs="Arial"/>
+                <w:sz w:val="20"/>
+                <w:szCs w:val="20"/>
+                <w:lang w:val="es-MX"/>
+              </w:rPr>
+            </w:pPr>
+          </w:p>
+        </w:tc>
+        <w:tc>
+          <w:tcPr>
+            <w:tcW w:w="273" w:type="dxa"/>
           </w:tcPr>
           <w:p>
             <w:pPr>
@@ -1284,7 +1420,7 @@
       <w:tr>
         <w:tc>
           <w:tcPr>
-            <w:tcW w:w="1998" w:type="dxa"/>
+            <w:tcW w:w="1974" w:type="dxa"/>
           </w:tcPr>
           <w:p>
             <w:pPr>
@@ -1321,7 +1457,7 @@
         </w:tc>
         <w:tc>
           <w:tcPr>
-            <w:tcW w:w="5760" w:type="dxa"/>
+            <w:tcW w:w="5624" w:type="dxa"/>
           </w:tcPr>
           <w:p>
             <w:pPr>
@@ -1340,6 +1476,33 @@
         </w:tc>
         <w:tc>
           <w:tcPr>
+            <w:tcW w:w="550" w:type="dxa"/>
+          </w:tcPr>
+          <w:p>
+            <w:pPr>
+              <w:jc w:val="both"/>
+              <w:rPr>
+                <w:rFonts w:ascii="Arial" w:hAnsi="Arial" w:cs="Arial"/>
+                <w:b/>
+                <w:sz w:val="20"/>
+                <w:szCs w:val="20"/>
+                <w:lang w:val="es-MX"/>
+              </w:rPr>
+            </w:pPr>
+            <w:r>
+              <w:rPr>
+                <w:rFonts w:ascii="Arial" w:hAnsi="Arial" w:cs="Arial"/>
+                <w:b/>
+                <w:sz w:val="20"/>
+                <w:szCs w:val="20"/>
+                <w:lang w:val="es-MX"/>
+              </w:rPr>
+              <w:t>X</w:t>
+            </w:r>
+          </w:p>
+        </w:tc>
+        <w:tc>
+          <w:tcPr>
             <w:tcW w:w="361" w:type="dxa"/>
           </w:tcPr>
           <w:p>
@@ -1352,43 +1515,37 @@
                 <w:lang w:val="es-MX"/>
               </w:rPr>
             </w:pPr>
-          </w:p>
-        </w:tc>
-        <w:tc>
-          <w:tcPr>
-            <w:tcW w:w="361" w:type="dxa"/>
-          </w:tcPr>
-          <w:p>
-            <w:pPr>
-              <w:jc w:val="both"/>
-              <w:rPr>
-                <w:rFonts w:ascii="Arial" w:hAnsi="Arial" w:cs="Arial"/>
-                <w:sz w:val="20"/>
-                <w:szCs w:val="20"/>
-                <w:lang w:val="es-MX"/>
-              </w:rPr>
-            </w:pPr>
-          </w:p>
-        </w:tc>
-        <w:tc>
-          <w:tcPr>
-            <w:tcW w:w="274" w:type="dxa"/>
-          </w:tcPr>
-          <w:p>
-            <w:pPr>
-              <w:jc w:val="both"/>
-              <w:rPr>
-                <w:rFonts w:ascii="Arial" w:hAnsi="Arial" w:cs="Arial"/>
-                <w:sz w:val="20"/>
-                <w:szCs w:val="20"/>
-                <w:lang w:val="es-MX"/>
-              </w:rPr>
-            </w:pPr>
-          </w:p>
-        </w:tc>
-        <w:tc>
-          <w:tcPr>
-            <w:tcW w:w="275" w:type="dxa"/>
+            <w:r>
+              <w:rPr>
+                <w:rFonts w:ascii="Agency FB" w:hAnsi="Agency FB" w:cs="Arial"/>
+                <w:b/>
+                <w:sz w:val="28"/>
+                <w:szCs w:val="28"/>
+                <w:lang w:val="es-MX"/>
+              </w:rPr>
+              <w:t>√</w:t>
+            </w:r>
+          </w:p>
+        </w:tc>
+        <w:tc>
+          <w:tcPr>
+            <w:tcW w:w="272" w:type="dxa"/>
+          </w:tcPr>
+          <w:p>
+            <w:pPr>
+              <w:jc w:val="both"/>
+              <w:rPr>
+                <w:rFonts w:ascii="Arial" w:hAnsi="Arial" w:cs="Arial"/>
+                <w:sz w:val="20"/>
+                <w:szCs w:val="20"/>
+                <w:lang w:val="es-MX"/>
+              </w:rPr>
+            </w:pPr>
+          </w:p>
+        </w:tc>
+        <w:tc>
+          <w:tcPr>
+            <w:tcW w:w="273" w:type="dxa"/>
           </w:tcPr>
           <w:p>
             <w:pPr>
@@ -1406,7 +1563,7 @@
       <w:tr>
         <w:tc>
           <w:tcPr>
-            <w:tcW w:w="1998" w:type="dxa"/>
+            <w:tcW w:w="1974" w:type="dxa"/>
           </w:tcPr>
           <w:p>
             <w:pPr>
@@ -1429,7 +1586,7 @@
         </w:tc>
         <w:tc>
           <w:tcPr>
-            <w:tcW w:w="5760" w:type="dxa"/>
+            <w:tcW w:w="5624" w:type="dxa"/>
           </w:tcPr>
           <w:p>
             <w:pPr>
@@ -1452,55 +1609,64 @@
         </w:tc>
         <w:tc>
           <w:tcPr>
+            <w:tcW w:w="550" w:type="dxa"/>
+          </w:tcPr>
+          <w:p>
+            <w:pPr>
+              <w:jc w:val="both"/>
+              <w:rPr>
+                <w:rFonts w:ascii="Arial" w:hAnsi="Arial" w:cs="Arial"/>
+                <w:sz w:val="20"/>
+                <w:szCs w:val="20"/>
+                <w:lang w:val="es-MX"/>
+              </w:rPr>
+            </w:pPr>
+            <w:r>
+              <w:rPr>
+                <w:rFonts w:ascii="Arial" w:hAnsi="Arial" w:cs="Arial"/>
+                <w:sz w:val="20"/>
+                <w:szCs w:val="20"/>
+                <w:lang w:val="es-MX"/>
+              </w:rPr>
+              <w:t>N/A</w:t>
+            </w:r>
+          </w:p>
+        </w:tc>
+        <w:tc>
+          <w:tcPr>
             <w:tcW w:w="361" w:type="dxa"/>
           </w:tcPr>
           <w:p>
-            <w:pPr>
-              <w:jc w:val="both"/>
-              <w:rPr>
-                <w:rFonts w:ascii="Arial" w:hAnsi="Arial" w:cs="Arial"/>
-                <w:sz w:val="20"/>
-                <w:szCs w:val="20"/>
-                <w:lang w:val="es-MX"/>
-              </w:rPr>
-            </w:pPr>
-          </w:p>
-        </w:tc>
-        <w:tc>
-          <w:tcPr>
-            <w:tcW w:w="361" w:type="dxa"/>
-          </w:tcPr>
-          <w:p>
-            <w:pPr>
-              <w:jc w:val="both"/>
-              <w:rPr>
-                <w:rFonts w:ascii="Arial" w:hAnsi="Arial" w:cs="Arial"/>
-                <w:sz w:val="20"/>
-                <w:szCs w:val="20"/>
-                <w:lang w:val="es-MX"/>
-              </w:rPr>
-            </w:pPr>
-          </w:p>
-        </w:tc>
-        <w:tc>
-          <w:tcPr>
-            <w:tcW w:w="274" w:type="dxa"/>
-          </w:tcPr>
-          <w:p>
-            <w:pPr>
-              <w:jc w:val="both"/>
-              <w:rPr>
-                <w:rFonts w:ascii="Arial" w:hAnsi="Arial" w:cs="Arial"/>
-                <w:sz w:val="20"/>
-                <w:szCs w:val="20"/>
-                <w:lang w:val="es-MX"/>
-              </w:rPr>
-            </w:pPr>
-          </w:p>
-        </w:tc>
-        <w:tc>
-          <w:tcPr>
-            <w:tcW w:w="275" w:type="dxa"/>
+            <w:r>
+              <w:rPr>
+                <w:rFonts w:ascii="Arial" w:hAnsi="Arial" w:cs="Arial"/>
+                <w:sz w:val="20"/>
+                <w:szCs w:val="20"/>
+                <w:lang w:val="es-MX"/>
+              </w:rPr>
+              <w:t>N/A</w:t>
+            </w:r>
+          </w:p>
+        </w:tc>
+        <w:tc>
+          <w:tcPr>
+            <w:tcW w:w="272" w:type="dxa"/>
+          </w:tcPr>
+          <w:p>
+            <w:pPr>
+              <w:jc w:val="both"/>
+              <w:rPr>
+                <w:rFonts w:ascii="Arial" w:hAnsi="Arial" w:cs="Arial"/>
+                <w:sz w:val="20"/>
+                <w:szCs w:val="20"/>
+                <w:lang w:val="es-MX"/>
+              </w:rPr>
+            </w:pPr>
+          </w:p>
+        </w:tc>
+        <w:tc>
+          <w:tcPr>
+            <w:tcW w:w="273" w:type="dxa"/>
           </w:tcPr>
           <w:p>
             <w:pPr>
@@ -1518,7 +1684,7 @@
       <w:tr>
         <w:tc>
           <w:tcPr>
-            <w:tcW w:w="1998" w:type="dxa"/>
+            <w:tcW w:w="1974" w:type="dxa"/>
           </w:tcPr>
           <w:p>
             <w:pPr>
@@ -1541,7 +1707,7 @@
         </w:tc>
         <w:tc>
           <w:tcPr>
-            <w:tcW w:w="5760" w:type="dxa"/>
+            <w:tcW w:w="5624" w:type="dxa"/>
           </w:tcPr>
           <w:p>
             <w:pPr>
@@ -1557,39 +1723,32 @@
                 <w:szCs w:val="20"/>
                 <w:lang w:val="es-CO"/>
               </w:rPr>
-              <w:t>Si se está utilizando u</w:t>
-            </w:r>
-            <w:r>
-              <w:rPr>
-                <w:sz w:val="20"/>
-                <w:szCs w:val="20"/>
-                <w:lang w:val="es-CO"/>
-              </w:rPr>
-              <w:t>na librería desconocida de java</w:t>
-            </w:r>
-            <w:r>
-              <w:rPr>
-                <w:sz w:val="20"/>
-                <w:szCs w:val="20"/>
-                <w:lang w:val="es-CO"/>
-              </w:rPr>
-              <w:t xml:space="preserve">, realizar una </w:t>
-            </w:r>
-            <w:r>
-              <w:rPr>
-                <w:sz w:val="20"/>
-                <w:szCs w:val="20"/>
-                <w:lang w:val="es-CO"/>
-              </w:rPr>
-              <w:t>prueba de concepto</w:t>
-            </w:r>
-            <w:r>
-              <w:rPr>
-                <w:sz w:val="20"/>
-                <w:szCs w:val="20"/>
-                <w:lang w:val="es-CO"/>
-              </w:rPr>
-              <w:t xml:space="preserve"> y ajustar el diseño de ser necesario. </w:t>
+              <w:t xml:space="preserve">Si se está utilizando una librería desconocida de java, realizar una prueba de concepto y ajustar el diseño de ser necesario. </w:t>
+            </w:r>
+          </w:p>
+        </w:tc>
+        <w:tc>
+          <w:tcPr>
+            <w:tcW w:w="550" w:type="dxa"/>
+          </w:tcPr>
+          <w:p>
+            <w:pPr>
+              <w:jc w:val="both"/>
+              <w:rPr>
+                <w:rFonts w:ascii="Arial" w:hAnsi="Arial" w:cs="Arial"/>
+                <w:sz w:val="20"/>
+                <w:szCs w:val="20"/>
+                <w:lang w:val="es-MX"/>
+              </w:rPr>
+            </w:pPr>
+            <w:r>
+              <w:rPr>
+                <w:rFonts w:ascii="Arial" w:hAnsi="Arial" w:cs="Arial"/>
+                <w:sz w:val="20"/>
+                <w:szCs w:val="20"/>
+                <w:lang w:val="es-MX"/>
+              </w:rPr>
+              <w:t>N/A</w:t>
             </w:r>
           </w:p>
         </w:tc>
@@ -1598,52 +1757,36 @@
             <w:tcW w:w="361" w:type="dxa"/>
           </w:tcPr>
           <w:p>
-            <w:pPr>
-              <w:jc w:val="both"/>
-              <w:rPr>
-                <w:rFonts w:ascii="Arial" w:hAnsi="Arial" w:cs="Arial"/>
-                <w:sz w:val="20"/>
-                <w:szCs w:val="20"/>
-                <w:lang w:val="es-MX"/>
-              </w:rPr>
-            </w:pPr>
-          </w:p>
-        </w:tc>
-        <w:tc>
-          <w:tcPr>
-            <w:tcW w:w="361" w:type="dxa"/>
-          </w:tcPr>
-          <w:p>
-            <w:pPr>
-              <w:jc w:val="both"/>
-              <w:rPr>
-                <w:rFonts w:ascii="Arial" w:hAnsi="Arial" w:cs="Arial"/>
-                <w:sz w:val="20"/>
-                <w:szCs w:val="20"/>
-                <w:lang w:val="es-MX"/>
-              </w:rPr>
-            </w:pPr>
-          </w:p>
-        </w:tc>
-        <w:tc>
-          <w:tcPr>
-            <w:tcW w:w="274" w:type="dxa"/>
-          </w:tcPr>
-          <w:p>
-            <w:pPr>
-              <w:jc w:val="both"/>
-              <w:rPr>
-                <w:rFonts w:ascii="Arial" w:hAnsi="Arial" w:cs="Arial"/>
-                <w:sz w:val="20"/>
-                <w:szCs w:val="20"/>
-                <w:lang w:val="es-MX"/>
-              </w:rPr>
-            </w:pPr>
-          </w:p>
-        </w:tc>
-        <w:tc>
-          <w:tcPr>
-            <w:tcW w:w="275" w:type="dxa"/>
+            <w:r>
+              <w:rPr>
+                <w:rFonts w:ascii="Arial" w:hAnsi="Arial" w:cs="Arial"/>
+                <w:sz w:val="20"/>
+                <w:szCs w:val="20"/>
+                <w:lang w:val="es-MX"/>
+              </w:rPr>
+              <w:t>N/A</w:t>
+            </w:r>
+          </w:p>
+        </w:tc>
+        <w:tc>
+          <w:tcPr>
+            <w:tcW w:w="272" w:type="dxa"/>
+          </w:tcPr>
+          <w:p>
+            <w:pPr>
+              <w:jc w:val="both"/>
+              <w:rPr>
+                <w:rFonts w:ascii="Arial" w:hAnsi="Arial" w:cs="Arial"/>
+                <w:sz w:val="20"/>
+                <w:szCs w:val="20"/>
+                <w:lang w:val="es-MX"/>
+              </w:rPr>
+            </w:pPr>
+          </w:p>
+        </w:tc>
+        <w:tc>
+          <w:tcPr>
+            <w:tcW w:w="273" w:type="dxa"/>
           </w:tcPr>
           <w:p>
             <w:pPr>
@@ -1661,7 +1804,7 @@
       <w:tr>
         <w:tc>
           <w:tcPr>
-            <w:tcW w:w="1998" w:type="dxa"/>
+            <w:tcW w:w="1974" w:type="dxa"/>
           </w:tcPr>
           <w:p>
             <w:pPr>
@@ -1684,7 +1827,7 @@
         </w:tc>
         <w:tc>
           <w:tcPr>
-            <w:tcW w:w="5760" w:type="dxa"/>
+            <w:tcW w:w="5624" w:type="dxa"/>
           </w:tcPr>
           <w:p>
             <w:pPr>
@@ -1705,55 +1848,64 @@
         </w:tc>
         <w:tc>
           <w:tcPr>
+            <w:tcW w:w="550" w:type="dxa"/>
+          </w:tcPr>
+          <w:p>
+            <w:pPr>
+              <w:jc w:val="both"/>
+              <w:rPr>
+                <w:rFonts w:ascii="Arial" w:hAnsi="Arial" w:cs="Arial"/>
+                <w:sz w:val="20"/>
+                <w:szCs w:val="20"/>
+                <w:lang w:val="es-MX"/>
+              </w:rPr>
+            </w:pPr>
+            <w:r>
+              <w:rPr>
+                <w:rFonts w:ascii="Arial" w:hAnsi="Arial" w:cs="Arial"/>
+                <w:sz w:val="20"/>
+                <w:szCs w:val="20"/>
+                <w:lang w:val="es-MX"/>
+              </w:rPr>
+              <w:t>N/A</w:t>
+            </w:r>
+          </w:p>
+        </w:tc>
+        <w:tc>
+          <w:tcPr>
             <w:tcW w:w="361" w:type="dxa"/>
           </w:tcPr>
           <w:p>
-            <w:pPr>
-              <w:jc w:val="both"/>
-              <w:rPr>
-                <w:rFonts w:ascii="Arial" w:hAnsi="Arial" w:cs="Arial"/>
-                <w:sz w:val="20"/>
-                <w:szCs w:val="20"/>
-                <w:lang w:val="es-MX"/>
-              </w:rPr>
-            </w:pPr>
-          </w:p>
-        </w:tc>
-        <w:tc>
-          <w:tcPr>
-            <w:tcW w:w="361" w:type="dxa"/>
-          </w:tcPr>
-          <w:p>
-            <w:pPr>
-              <w:jc w:val="both"/>
-              <w:rPr>
-                <w:rFonts w:ascii="Arial" w:hAnsi="Arial" w:cs="Arial"/>
-                <w:sz w:val="20"/>
-                <w:szCs w:val="20"/>
-                <w:lang w:val="es-MX"/>
-              </w:rPr>
-            </w:pPr>
-          </w:p>
-        </w:tc>
-        <w:tc>
-          <w:tcPr>
-            <w:tcW w:w="274" w:type="dxa"/>
-          </w:tcPr>
-          <w:p>
-            <w:pPr>
-              <w:jc w:val="both"/>
-              <w:rPr>
-                <w:rFonts w:ascii="Arial" w:hAnsi="Arial" w:cs="Arial"/>
-                <w:sz w:val="20"/>
-                <w:szCs w:val="20"/>
-                <w:lang w:val="es-MX"/>
-              </w:rPr>
-            </w:pPr>
-          </w:p>
-        </w:tc>
-        <w:tc>
-          <w:tcPr>
-            <w:tcW w:w="275" w:type="dxa"/>
+            <w:r>
+              <w:rPr>
+                <w:rFonts w:ascii="Arial" w:hAnsi="Arial" w:cs="Arial"/>
+                <w:sz w:val="20"/>
+                <w:szCs w:val="20"/>
+                <w:lang w:val="es-MX"/>
+              </w:rPr>
+              <w:t>N/A</w:t>
+            </w:r>
+          </w:p>
+        </w:tc>
+        <w:tc>
+          <w:tcPr>
+            <w:tcW w:w="272" w:type="dxa"/>
+          </w:tcPr>
+          <w:p>
+            <w:pPr>
+              <w:jc w:val="both"/>
+              <w:rPr>
+                <w:rFonts w:ascii="Arial" w:hAnsi="Arial" w:cs="Arial"/>
+                <w:sz w:val="20"/>
+                <w:szCs w:val="20"/>
+                <w:lang w:val="es-MX"/>
+              </w:rPr>
+            </w:pPr>
+          </w:p>
+        </w:tc>
+        <w:tc>
+          <w:tcPr>
+            <w:tcW w:w="273" w:type="dxa"/>
           </w:tcPr>
           <w:p>
             <w:pPr>

</xml_diff>